<commit_message>
uploaded reports, updated design document, and ppt
</commit_message>
<xml_diff>
--- a/SOFTWARE DESIGN DOCUMENT- till backend (1).docx
+++ b/SOFTWARE DESIGN DOCUMENT- till backend (1).docx
@@ -476,20 +476,20 @@
             <w:pPr>
               <w:spacing w:after="0" w:line="240" w:lineRule="auto"/>
               <w:rPr>
-                <w:rFonts w:ascii="Times New Roman" w:hAnsi="Times New Roman" w:eastAsia="Times New Roman" w:cs="Times New Roman"/>
+                <w:rFonts w:hint="default" w:ascii="Times New Roman" w:hAnsi="Times New Roman" w:eastAsia="Times New Roman" w:cs="Times New Roman"/>
                 <w:sz w:val="24"/>
                 <w:szCs w:val="24"/>
-                <w:lang w:eastAsia="en-IN" w:bidi="hi-IN"/>
+                <w:lang w:val="en-US" w:eastAsia="en-IN" w:bidi="hi-IN"/>
               </w:rPr>
             </w:pPr>
             <w:r>
               <w:rPr>
-                <w:rFonts w:ascii="Times New Roman" w:hAnsi="Times New Roman" w:eastAsia="Times New Roman" w:cs="Times New Roman"/>
+                <w:rFonts w:hint="default" w:ascii="Times New Roman" w:hAnsi="Times New Roman" w:eastAsia="Times New Roman" w:cs="Times New Roman"/>
                 <w:sz w:val="24"/>
                 <w:szCs w:val="24"/>
-                <w:lang w:eastAsia="en-IN" w:bidi="hi-IN"/>
+                <w:lang w:val="en-US" w:eastAsia="en-IN" w:bidi="hi-IN"/>
               </w:rPr>
-              <w:t>(Date)</w:t>
+              <w:t>07-01-2026</w:t>
             </w:r>
           </w:p>
         </w:tc>
@@ -554,7 +554,7 @@
                 <w:szCs w:val="24"/>
                 <w:lang w:val="en-US" w:eastAsia="en-IN" w:bidi="hi-IN"/>
               </w:rPr>
-              <w:t>Draft</w:t>
+              <w:t>Final</w:t>
             </w:r>
           </w:p>
         </w:tc>
@@ -589,6 +589,8 @@
           </v:rect>
         </w:pict>
       </w:r>
+      <w:bookmarkStart w:id="0" w:name="_GoBack"/>
+      <w:bookmarkEnd w:id="0"/>
     </w:p>
     <w:p>
       <w:pPr>
@@ -1633,8 +1635,6 @@
         </w:rPr>
         <w:t>4. ARCHITECTURE OVERVIEW (HLD)</w:t>
       </w:r>
-      <w:bookmarkStart w:id="0" w:name="_GoBack"/>
-      <w:bookmarkEnd w:id="0"/>
     </w:p>
     <w:p>
       <w:pPr>
@@ -1695,25 +1695,35 @@
     <w:p>
       <w:pPr>
         <w:spacing w:before="100" w:beforeAutospacing="1" w:after="100" w:afterAutospacing="1" w:line="240" w:lineRule="auto"/>
-        <w:rPr>
-          <w:rFonts w:ascii="Times New Roman" w:hAnsi="Times New Roman" w:eastAsia="Times New Roman" w:cs="Times New Roman"/>
-          <w:sz w:val="24"/>
-          <w:szCs w:val="24"/>
-          <w:lang w:eastAsia="en-IN" w:bidi="hi-IN"/>
-        </w:rPr>
-      </w:pPr>
-      <w:r>
-        <w:rPr>
-          <w:rFonts w:ascii="Times New Roman" w:hAnsi="Times New Roman" w:eastAsia="Times New Roman" w:cs="Times New Roman"/>
-          <w:sz w:val="24"/>
-          <w:szCs w:val="24"/>
-          <w:lang w:eastAsia="en-IN" w:bidi="hi-IN"/>
+        <w:ind w:left="1560" w:hanging="1560" w:hangingChars="650"/>
+        <w:rPr>
+          <w:rFonts w:hint="default" w:ascii="Times New Roman" w:hAnsi="Times New Roman" w:eastAsia="Times New Roman" w:cs="Times New Roman"/>
+          <w:sz w:val="24"/>
+          <w:szCs w:val="24"/>
+          <w:lang w:val="en-US" w:eastAsia="en-IN" w:bidi="hi-IN"/>
+        </w:rPr>
+      </w:pPr>
+      <w:r>
+        <w:rPr>
+          <w:rFonts w:hint="default" w:ascii="Times New Roman" w:hAnsi="Times New Roman" w:eastAsia="Times New Roman" w:cs="Times New Roman"/>
+          <w:sz w:val="24"/>
+          <w:szCs w:val="24"/>
+          <w:lang w:val="en-US" w:eastAsia="en-IN" w:bidi="hi-IN"/>
+        </w:rPr>
+        <w:t xml:space="preserve">ER Diagram and relationships </w:t>
+      </w:r>
+      <w:r>
+        <w:rPr>
+          <w:rFonts w:hint="default" w:ascii="Times New Roman" w:hAnsi="Times New Roman" w:eastAsia="Times New Roman" w:cs="Times New Roman"/>
+          <w:sz w:val="24"/>
+          <w:szCs w:val="24"/>
+          <w:lang w:val="en-US" w:eastAsia="en-IN" w:bidi="hi-IN"/>
         </w:rPr>
         <w:drawing>
-          <wp:inline distT="0" distB="0" distL="0" distR="0">
-            <wp:extent cx="6558915" cy="3804920"/>
-            <wp:effectExtent l="0" t="0" r="6985" b="5080"/>
-            <wp:docPr id="5" name="Picture 5" descr="Image"/>
+          <wp:inline distT="0" distB="0" distL="114300" distR="114300">
+            <wp:extent cx="5543550" cy="4952365"/>
+            <wp:effectExtent l="0" t="0" r="6350" b="635"/>
+            <wp:docPr id="1" name="Picture 1" descr="mermaid-diagram-2026-01-07-205341"/>
             <wp:cNvGraphicFramePr>
               <a:graphicFrameLocks xmlns:a="http://schemas.openxmlformats.org/drawingml/2006/main" noChangeAspect="1"/>
             </wp:cNvGraphicFramePr>
@@ -1721,20 +1731,14 @@
               <a:graphicData uri="http://schemas.openxmlformats.org/drawingml/2006/picture">
                 <pic:pic xmlns:pic="http://schemas.openxmlformats.org/drawingml/2006/picture">
                   <pic:nvPicPr>
-                    <pic:cNvPr id="5" name="Picture 5" descr="Image"/>
+                    <pic:cNvPr id="1" name="Picture 1" descr="mermaid-diagram-2026-01-07-205341"/>
                     <pic:cNvPicPr>
-                      <a:picLocks noChangeAspect="1" noChangeArrowheads="1"/>
+                      <a:picLocks noChangeAspect="1"/>
                     </pic:cNvPicPr>
                   </pic:nvPicPr>
                   <pic:blipFill>
-                    <a:blip r:embed="rId7" cstate="print">
-                      <a:extLst>
-                        <a:ext uri="{28A0092B-C50C-407E-A947-70E740481C1C}">
-                          <a14:useLocalDpi xmlns:a14="http://schemas.microsoft.com/office/drawing/2010/main" val="0"/>
-                        </a:ext>
-                      </a:extLst>
-                    </a:blip>
-                    <a:srcRect/>
+                    <a:blip r:embed="rId7"/>
+                    <a:srcRect l="17628" r="19259"/>
                     <a:stretch>
                       <a:fillRect/>
                     </a:stretch>
@@ -1742,15 +1746,11 @@
                   <pic:spPr>
                     <a:xfrm>
                       <a:off x="0" y="0"/>
-                      <a:ext cx="6559200" cy="3805200"/>
+                      <a:ext cx="5543550" cy="4952365"/>
                     </a:xfrm>
                     <a:prstGeom prst="rect">
                       <a:avLst/>
                     </a:prstGeom>
-                    <a:noFill/>
-                    <a:ln>
-                      <a:noFill/>
-                    </a:ln>
                   </pic:spPr>
                 </pic:pic>
               </a:graphicData>
@@ -9621,6 +9621,30 @@
     </w:p>
     <w:p>
       <w:pPr>
+        <w:numPr>
+          <w:ilvl w:val="0"/>
+          <w:numId w:val="21"/>
+        </w:numPr>
+        <w:spacing w:before="100" w:beforeAutospacing="1" w:after="100" w:afterAutospacing="1" w:line="240" w:lineRule="auto"/>
+        <w:rPr>
+          <w:rFonts w:hint="default" w:ascii="Times New Roman" w:hAnsi="Times New Roman" w:eastAsia="Times New Roman" w:cs="Times New Roman"/>
+          <w:sz w:val="24"/>
+          <w:szCs w:val="24"/>
+          <w:lang w:eastAsia="en-IN" w:bidi="hi-IN"/>
+        </w:rPr>
+      </w:pPr>
+      <w:r>
+        <w:rPr>
+          <w:rFonts w:hint="default" w:ascii="Times New Roman" w:hAnsi="Times New Roman" w:eastAsia="SimSun" w:cs="Times New Roman"/>
+          <w:sz w:val="24"/>
+          <w:szCs w:val="24"/>
+          <w:lang w:val="en-US"/>
+        </w:rPr>
+        <w:t>Handle report generation for admin and manager dashboards</w:t>
+      </w:r>
+    </w:p>
+    <w:p>
+      <w:pPr>
         <w:spacing w:before="100" w:beforeAutospacing="1" w:after="100" w:afterAutospacing="1" w:line="240" w:lineRule="auto"/>
         <w:rPr>
           <w:rFonts w:hint="default" w:ascii="Times New Roman" w:hAnsi="Times New Roman" w:eastAsia="Times New Roman" w:cs="Times New Roman"/>
@@ -10520,46 +10544,30 @@
     </w:p>
     <w:p>
       <w:pPr>
-        <w:spacing w:before="100" w:beforeAutospacing="1" w:after="100" w:afterAutospacing="1" w:line="240" w:lineRule="auto"/>
-        <w:rPr>
-          <w:rFonts w:hint="default" w:ascii="Times New Roman" w:hAnsi="Times New Roman" w:eastAsia="Times New Roman" w:cs="Times New Roman"/>
-          <w:sz w:val="24"/>
-          <w:szCs w:val="24"/>
-          <w:lang w:val="en-US" w:eastAsia="en-IN" w:bidi="hi-IN"/>
-        </w:rPr>
-      </w:pPr>
-      <w:r>
-        <w:rPr>
-          <w:rFonts w:hint="default" w:ascii="Times New Roman" w:hAnsi="Times New Roman" w:eastAsia="Times New Roman" w:cs="Times New Roman"/>
+        <w:numPr>
+          <w:ilvl w:val="0"/>
+          <w:numId w:val="0"/>
+        </w:numPr>
+        <w:spacing w:before="100" w:beforeAutospacing="1" w:after="100" w:afterAutospacing="1" w:line="240" w:lineRule="auto"/>
+        <w:rPr>
+          <w:rFonts w:hint="default" w:ascii="Times New Roman" w:hAnsi="Times New Roman" w:eastAsia="SimSun" w:cs="Times New Roman"/>
           <w:b/>
           <w:bCs/>
           <w:sz w:val="24"/>
           <w:szCs w:val="24"/>
-          <w:lang w:val="en-US" w:eastAsia="en-IN" w:bidi="hi-IN"/>
-        </w:rPr>
-        <w:t xml:space="preserve">6.5.4  </w:t>
-      </w:r>
-      <w:r>
-        <w:rPr>
-          <w:rFonts w:hint="default" w:ascii="Times New Roman" w:hAnsi="Times New Roman" w:eastAsia="Times New Roman" w:cs="Times New Roman"/>
+          <w:lang w:val="en-US"/>
+        </w:rPr>
+      </w:pPr>
+      <w:r>
+        <w:rPr>
+          <w:rFonts w:hint="default" w:ascii="Times New Roman" w:hAnsi="Times New Roman" w:eastAsia="SimSun" w:cs="Times New Roman"/>
           <w:b/>
           <w:bCs/>
           <w:sz w:val="24"/>
           <w:szCs w:val="24"/>
-          <w:lang w:eastAsia="en-IN" w:bidi="hi-IN"/>
-        </w:rPr>
-        <w:t>Database</w:t>
-      </w:r>
-      <w:r>
-        <w:rPr>
-          <w:rFonts w:hint="default" w:ascii="Times New Roman" w:hAnsi="Times New Roman" w:eastAsia="Times New Roman" w:cs="Times New Roman"/>
-          <w:b/>
-          <w:bCs/>
-          <w:sz w:val="24"/>
-          <w:szCs w:val="24"/>
-          <w:lang w:val="en-US" w:eastAsia="en-IN" w:bidi="hi-IN"/>
-        </w:rPr>
-        <w:t xml:space="preserve"> (NoSQL - MongoDB)</w:t>
+          <w:lang w:val="en-US"/>
+        </w:rPr>
+        <w:t>6.5.5 Business Rules</w:t>
       </w:r>
     </w:p>
     <w:p>
@@ -10570,19 +10578,19 @@
         </w:numPr>
         <w:spacing w:before="100" w:beforeAutospacing="1" w:after="100" w:afterAutospacing="1" w:line="240" w:lineRule="auto"/>
         <w:rPr>
-          <w:rFonts w:hint="default" w:ascii="Times New Roman" w:hAnsi="Times New Roman" w:eastAsia="Times New Roman" w:cs="Times New Roman"/>
-          <w:sz w:val="24"/>
-          <w:szCs w:val="24"/>
-          <w:lang w:eastAsia="en-IN" w:bidi="hi-IN"/>
-        </w:rPr>
-      </w:pPr>
-      <w:r>
-        <w:rPr>
-          <w:rFonts w:hint="default" w:ascii="Times New Roman" w:hAnsi="Times New Roman" w:eastAsia="SimSun" w:cs="Times New Roman"/>
-          <w:sz w:val="24"/>
-          <w:szCs w:val="24"/>
-        </w:rPr>
-        <w:t>Notification events</w:t>
+          <w:rFonts w:hint="default" w:ascii="Times New Roman" w:hAnsi="Times New Roman" w:eastAsia="SimSun" w:cs="Times New Roman"/>
+          <w:sz w:val="24"/>
+          <w:szCs w:val="24"/>
+          <w:lang w:val="en-US"/>
+        </w:rPr>
+      </w:pPr>
+      <w:r>
+        <w:rPr>
+          <w:rFonts w:hint="default" w:ascii="Times New Roman" w:hAnsi="Times New Roman" w:eastAsia="SimSun" w:cs="Times New Roman"/>
+          <w:sz w:val="24"/>
+          <w:szCs w:val="24"/>
+        </w:rPr>
+        <w:t>Notification failures must not impact booking flow</w:t>
       </w:r>
     </w:p>
     <w:p>
@@ -10593,19 +10601,19 @@
         </w:numPr>
         <w:spacing w:before="100" w:beforeAutospacing="1" w:after="100" w:afterAutospacing="1" w:line="240" w:lineRule="auto"/>
         <w:rPr>
-          <w:rFonts w:hint="default" w:ascii="Times New Roman" w:hAnsi="Times New Roman" w:eastAsia="Times New Roman" w:cs="Times New Roman"/>
-          <w:sz w:val="24"/>
-          <w:szCs w:val="24"/>
-          <w:lang w:eastAsia="en-IN" w:bidi="hi-IN"/>
-        </w:rPr>
-      </w:pPr>
-      <w:r>
-        <w:rPr>
-          <w:rFonts w:hint="default" w:ascii="Times New Roman" w:hAnsi="Times New Roman" w:eastAsia="SimSun" w:cs="Times New Roman"/>
-          <w:sz w:val="24"/>
-          <w:szCs w:val="24"/>
-        </w:rPr>
-        <w:t>Delivery logs</w:t>
+          <w:rFonts w:hint="default" w:ascii="Times New Roman" w:hAnsi="Times New Roman" w:eastAsia="SimSun" w:cs="Times New Roman"/>
+          <w:sz w:val="24"/>
+          <w:szCs w:val="24"/>
+          <w:lang w:val="en-US"/>
+        </w:rPr>
+      </w:pPr>
+      <w:r>
+        <w:rPr>
+          <w:rFonts w:hint="default" w:ascii="Times New Roman" w:hAnsi="Times New Roman" w:eastAsia="SimSun" w:cs="Times New Roman"/>
+          <w:sz w:val="24"/>
+          <w:szCs w:val="24"/>
+        </w:rPr>
+        <w:t>Failed notifications can be retried asynchronously</w:t>
       </w:r>
     </w:p>
     <w:p>
@@ -10616,109 +10624,11 @@
         </w:numPr>
         <w:spacing w:before="100" w:beforeAutospacing="1" w:after="100" w:afterAutospacing="1" w:line="240" w:lineRule="auto"/>
         <w:rPr>
-          <w:rFonts w:hint="default" w:ascii="Times New Roman" w:hAnsi="Times New Roman" w:eastAsia="Times New Roman" w:cs="Times New Roman"/>
-          <w:sz w:val="24"/>
-          <w:szCs w:val="24"/>
-          <w:lang w:eastAsia="en-IN" w:bidi="hi-IN"/>
-        </w:rPr>
-      </w:pPr>
-      <w:r>
-        <w:rPr>
           <w:rFonts w:hint="default" w:ascii="Times New Roman" w:hAnsi="Times New Roman" w:eastAsia="SimSun" w:cs="Times New Roman"/>
           <w:sz w:val="24"/>
           <w:szCs w:val="24"/>
           <w:lang w:val="en-US"/>
         </w:rPr>
-        <w:t>Retry metadata</w:t>
-      </w:r>
-    </w:p>
-    <w:p>
-      <w:pPr>
-        <w:numPr>
-          <w:ilvl w:val="0"/>
-          <w:numId w:val="0"/>
-        </w:numPr>
-        <w:spacing w:before="100" w:beforeAutospacing="1" w:after="100" w:afterAutospacing="1" w:line="240" w:lineRule="auto"/>
-        <w:rPr>
-          <w:rFonts w:hint="default" w:ascii="Times New Roman" w:hAnsi="Times New Roman" w:eastAsia="SimSun" w:cs="Times New Roman"/>
-          <w:b/>
-          <w:bCs/>
-          <w:sz w:val="24"/>
-          <w:szCs w:val="24"/>
-          <w:lang w:val="en-US"/>
-        </w:rPr>
-      </w:pPr>
-      <w:r>
-        <w:rPr>
-          <w:rFonts w:hint="default" w:ascii="Times New Roman" w:hAnsi="Times New Roman" w:eastAsia="SimSun" w:cs="Times New Roman"/>
-          <w:b/>
-          <w:bCs/>
-          <w:sz w:val="24"/>
-          <w:szCs w:val="24"/>
-          <w:lang w:val="en-US"/>
-        </w:rPr>
-        <w:t>6.5.5 Business Rules</w:t>
-      </w:r>
-    </w:p>
-    <w:p>
-      <w:pPr>
-        <w:numPr>
-          <w:ilvl w:val="0"/>
-          <w:numId w:val="22"/>
-        </w:numPr>
-        <w:spacing w:before="100" w:beforeAutospacing="1" w:after="100" w:afterAutospacing="1" w:line="240" w:lineRule="auto"/>
-        <w:rPr>
-          <w:rFonts w:hint="default" w:ascii="Times New Roman" w:hAnsi="Times New Roman" w:eastAsia="SimSun" w:cs="Times New Roman"/>
-          <w:sz w:val="24"/>
-          <w:szCs w:val="24"/>
-          <w:lang w:val="en-US"/>
-        </w:rPr>
-      </w:pPr>
-      <w:r>
-        <w:rPr>
-          <w:rFonts w:hint="default" w:ascii="Times New Roman" w:hAnsi="Times New Roman" w:eastAsia="SimSun" w:cs="Times New Roman"/>
-          <w:sz w:val="24"/>
-          <w:szCs w:val="24"/>
-        </w:rPr>
-        <w:t>Notification failures must not impact booking flow</w:t>
-      </w:r>
-    </w:p>
-    <w:p>
-      <w:pPr>
-        <w:numPr>
-          <w:ilvl w:val="0"/>
-          <w:numId w:val="22"/>
-        </w:numPr>
-        <w:spacing w:before="100" w:beforeAutospacing="1" w:after="100" w:afterAutospacing="1" w:line="240" w:lineRule="auto"/>
-        <w:rPr>
-          <w:rFonts w:hint="default" w:ascii="Times New Roman" w:hAnsi="Times New Roman" w:eastAsia="SimSun" w:cs="Times New Roman"/>
-          <w:sz w:val="24"/>
-          <w:szCs w:val="24"/>
-          <w:lang w:val="en-US"/>
-        </w:rPr>
-      </w:pPr>
-      <w:r>
-        <w:rPr>
-          <w:rFonts w:hint="default" w:ascii="Times New Roman" w:hAnsi="Times New Roman" w:eastAsia="SimSun" w:cs="Times New Roman"/>
-          <w:sz w:val="24"/>
-          <w:szCs w:val="24"/>
-        </w:rPr>
-        <w:t>Failed notifications can be retried asynchronously</w:t>
-      </w:r>
-    </w:p>
-    <w:p>
-      <w:pPr>
-        <w:numPr>
-          <w:ilvl w:val="0"/>
-          <w:numId w:val="22"/>
-        </w:numPr>
-        <w:spacing w:before="100" w:beforeAutospacing="1" w:after="100" w:afterAutospacing="1" w:line="240" w:lineRule="auto"/>
-        <w:rPr>
-          <w:rFonts w:hint="default" w:ascii="Times New Roman" w:hAnsi="Times New Roman" w:eastAsia="SimSun" w:cs="Times New Roman"/>
-          <w:sz w:val="24"/>
-          <w:szCs w:val="24"/>
-          <w:lang w:val="en-US"/>
-        </w:rPr>
       </w:pPr>
       <w:r>
         <w:rPr>
@@ -10727,738 +10637,6 @@
           <w:szCs w:val="24"/>
         </w:rPr>
         <w:t>Notifications are best-effort, not transactional</w:t>
-      </w:r>
-    </w:p>
-    <w:p>
-      <w:pPr>
-        <w:numPr>
-          <w:ilvl w:val="0"/>
-          <w:numId w:val="0"/>
-        </w:numPr>
-        <w:spacing w:before="100" w:beforeAutospacing="1" w:after="100" w:afterAutospacing="1" w:line="240" w:lineRule="auto"/>
-        <w:ind w:leftChars="0"/>
-        <w:outlineLvl w:val="2"/>
-        <w:rPr>
-          <w:rFonts w:hint="default" w:ascii="Times New Roman" w:hAnsi="Times New Roman" w:eastAsia="Times New Roman" w:cs="Times New Roman"/>
-          <w:b/>
-          <w:bCs/>
-          <w:sz w:val="27"/>
-          <w:szCs w:val="27"/>
-          <w:lang w:val="en-US" w:eastAsia="en-IN" w:bidi="hi-IN"/>
-        </w:rPr>
-      </w:pPr>
-      <w:r>
-        <w:rPr>
-          <w:rFonts w:hint="default" w:ascii="Times New Roman" w:hAnsi="Times New Roman" w:eastAsia="Times New Roman" w:cs="Times New Roman"/>
-          <w:b/>
-          <w:bCs/>
-          <w:sz w:val="27"/>
-          <w:szCs w:val="27"/>
-          <w:lang w:val="en-US" w:eastAsia="en-IN" w:bidi="hi-IN"/>
-        </w:rPr>
-        <w:t>6.6 Report</w:t>
-      </w:r>
-      <w:r>
-        <w:rPr>
-          <w:rFonts w:ascii="Times New Roman" w:hAnsi="Times New Roman" w:eastAsia="Times New Roman" w:cs="Times New Roman"/>
-          <w:b/>
-          <w:bCs/>
-          <w:sz w:val="27"/>
-          <w:szCs w:val="27"/>
-          <w:lang w:eastAsia="en-IN" w:bidi="hi-IN"/>
-        </w:rPr>
-        <w:t xml:space="preserve"> Service</w:t>
-      </w:r>
-      <w:r>
-        <w:rPr>
-          <w:rFonts w:hint="default" w:ascii="Times New Roman" w:hAnsi="Times New Roman" w:eastAsia="Times New Roman" w:cs="Times New Roman"/>
-          <w:b/>
-          <w:bCs/>
-          <w:sz w:val="27"/>
-          <w:szCs w:val="27"/>
-          <w:lang w:val="en-US" w:eastAsia="en-IN" w:bidi="hi-IN"/>
-        </w:rPr>
-        <w:t xml:space="preserve"> (CQRS Pattern)</w:t>
-      </w:r>
-    </w:p>
-    <w:p>
-      <w:pPr>
-        <w:spacing w:before="100" w:beforeAutospacing="1" w:after="100" w:afterAutospacing="1" w:line="240" w:lineRule="auto"/>
-        <w:rPr>
-          <w:rFonts w:hint="default" w:ascii="Times New Roman" w:hAnsi="Times New Roman" w:eastAsia="Times New Roman" w:cs="Times New Roman"/>
-          <w:sz w:val="24"/>
-          <w:szCs w:val="24"/>
-          <w:lang w:val="en-US" w:eastAsia="en-IN" w:bidi="hi-IN"/>
-        </w:rPr>
-      </w:pPr>
-      <w:r>
-        <w:rPr>
-          <w:rFonts w:hint="default" w:ascii="Times New Roman" w:hAnsi="Times New Roman" w:eastAsia="Times New Roman" w:cs="Times New Roman"/>
-          <w:b/>
-          <w:bCs/>
-          <w:sz w:val="24"/>
-          <w:szCs w:val="24"/>
-          <w:lang w:val="en-US" w:eastAsia="en-IN" w:bidi="hi-IN"/>
-        </w:rPr>
-        <w:t>6.6.1  Purpose</w:t>
-      </w:r>
-    </w:p>
-    <w:p>
-      <w:pPr>
-        <w:pStyle w:val="4"/>
-        <w:keepNext w:val="0"/>
-        <w:keepLines w:val="0"/>
-        <w:widowControl/>
-        <w:suppressLineNumbers w:val="0"/>
-        <w:rPr>
-          <w:rFonts w:hint="default" w:ascii="Times New Roman" w:hAnsi="Times New Roman" w:eastAsia="Times New Roman" w:cs="Times New Roman"/>
-          <w:b/>
-          <w:bCs/>
-          <w:sz w:val="27"/>
-          <w:szCs w:val="27"/>
-          <w:lang w:eastAsia="en-IN" w:bidi="hi-IN"/>
-        </w:rPr>
-      </w:pPr>
-      <w:r>
-        <w:rPr>
-          <w:rFonts w:hint="default" w:ascii="Times New Roman" w:hAnsi="Times New Roman" w:eastAsia="SimSun" w:cs="Times New Roman"/>
-          <w:sz w:val="24"/>
-          <w:szCs w:val="24"/>
-        </w:rPr>
-        <w:t xml:space="preserve">The Reporting Service provides </w:t>
-      </w:r>
-      <w:r>
-        <w:rPr>
-          <w:rStyle w:val="5"/>
-          <w:rFonts w:hint="default" w:ascii="Times New Roman" w:hAnsi="Times New Roman" w:eastAsia="SimSun" w:cs="Times New Roman"/>
-          <w:sz w:val="24"/>
-          <w:szCs w:val="24"/>
-        </w:rPr>
-        <w:t>read-only, aggregated analytical views</w:t>
-      </w:r>
-      <w:r>
-        <w:rPr>
-          <w:rFonts w:hint="default" w:ascii="Times New Roman" w:hAnsi="Times New Roman" w:eastAsia="SimSun" w:cs="Times New Roman"/>
-          <w:sz w:val="24"/>
-          <w:szCs w:val="24"/>
-        </w:rPr>
-        <w:t xml:space="preserve"> of the system using the </w:t>
-      </w:r>
-      <w:r>
-        <w:rPr>
-          <w:rStyle w:val="5"/>
-          <w:rFonts w:hint="default" w:ascii="Times New Roman" w:hAnsi="Times New Roman" w:eastAsia="SimSun" w:cs="Times New Roman"/>
-          <w:sz w:val="24"/>
-          <w:szCs w:val="24"/>
-        </w:rPr>
-        <w:t>CQRS (Command Query Responsibility Segregation)</w:t>
-      </w:r>
-      <w:r>
-        <w:rPr>
-          <w:rFonts w:hint="default" w:ascii="Times New Roman" w:hAnsi="Times New Roman" w:eastAsia="SimSun" w:cs="Times New Roman"/>
-          <w:sz w:val="24"/>
-          <w:szCs w:val="24"/>
-        </w:rPr>
-        <w:t xml:space="preserve"> pattern.</w:t>
-      </w:r>
-    </w:p>
-    <w:p>
-      <w:pPr>
-        <w:spacing w:before="100" w:beforeAutospacing="1" w:after="100" w:afterAutospacing="1" w:line="240" w:lineRule="auto"/>
-        <w:rPr>
-          <w:rFonts w:hint="default" w:ascii="Times New Roman" w:hAnsi="Times New Roman" w:eastAsia="Times New Roman" w:cs="Times New Roman"/>
-          <w:sz w:val="24"/>
-          <w:szCs w:val="24"/>
-          <w:lang w:eastAsia="en-IN" w:bidi="hi-IN"/>
-        </w:rPr>
-      </w:pPr>
-      <w:r>
-        <w:rPr>
-          <w:rFonts w:hint="default" w:ascii="Times New Roman" w:hAnsi="Times New Roman" w:eastAsia="Times New Roman" w:cs="Times New Roman"/>
-          <w:b/>
-          <w:bCs/>
-          <w:sz w:val="24"/>
-          <w:szCs w:val="24"/>
-          <w:lang w:val="en-US" w:eastAsia="en-IN" w:bidi="hi-IN"/>
-        </w:rPr>
-        <w:t xml:space="preserve">6.6.2  </w:t>
-      </w:r>
-      <w:r>
-        <w:rPr>
-          <w:rFonts w:hint="default" w:ascii="Times New Roman" w:hAnsi="Times New Roman" w:eastAsia="Times New Roman" w:cs="Times New Roman"/>
-          <w:b/>
-          <w:bCs/>
-          <w:sz w:val="24"/>
-          <w:szCs w:val="24"/>
-          <w:lang w:eastAsia="en-IN" w:bidi="hi-IN"/>
-        </w:rPr>
-        <w:t>Responsibilities</w:t>
-      </w:r>
-    </w:p>
-    <w:p>
-      <w:pPr>
-        <w:numPr>
-          <w:ilvl w:val="0"/>
-          <w:numId w:val="21"/>
-        </w:numPr>
-        <w:spacing w:before="100" w:beforeAutospacing="1" w:after="100" w:afterAutospacing="1" w:line="240" w:lineRule="auto"/>
-        <w:rPr>
-          <w:rFonts w:hint="default" w:ascii="Times New Roman" w:hAnsi="Times New Roman" w:eastAsia="Times New Roman" w:cs="Times New Roman"/>
-          <w:sz w:val="24"/>
-          <w:szCs w:val="24"/>
-          <w:lang w:eastAsia="en-IN" w:bidi="hi-IN"/>
-        </w:rPr>
-      </w:pPr>
-      <w:r>
-        <w:rPr>
-          <w:rFonts w:hint="default" w:ascii="Times New Roman" w:hAnsi="Times New Roman" w:eastAsia="SimSun" w:cs="Times New Roman"/>
-          <w:sz w:val="24"/>
-          <w:szCs w:val="24"/>
-        </w:rPr>
-        <w:t>Consume events from Booking and Availability services</w:t>
-      </w:r>
-    </w:p>
-    <w:p>
-      <w:pPr>
-        <w:numPr>
-          <w:ilvl w:val="0"/>
-          <w:numId w:val="21"/>
-        </w:numPr>
-        <w:spacing w:before="100" w:beforeAutospacing="1" w:after="100" w:afterAutospacing="1" w:line="240" w:lineRule="auto"/>
-        <w:rPr>
-          <w:rFonts w:hint="default" w:ascii="Times New Roman" w:hAnsi="Times New Roman" w:eastAsia="Times New Roman" w:cs="Times New Roman"/>
-          <w:sz w:val="24"/>
-          <w:szCs w:val="24"/>
-          <w:lang w:eastAsia="en-IN" w:bidi="hi-IN"/>
-        </w:rPr>
-      </w:pPr>
-      <w:r>
-        <w:rPr>
-          <w:rFonts w:hint="default" w:ascii="Times New Roman" w:hAnsi="Times New Roman" w:eastAsia="SimSun" w:cs="Times New Roman"/>
-          <w:sz w:val="24"/>
-          <w:szCs w:val="24"/>
-        </w:rPr>
-        <w:t>Build read-optimized data models</w:t>
-      </w:r>
-    </w:p>
-    <w:p>
-      <w:pPr>
-        <w:numPr>
-          <w:ilvl w:val="0"/>
-          <w:numId w:val="21"/>
-        </w:numPr>
-        <w:spacing w:before="100" w:beforeAutospacing="1" w:after="100" w:afterAutospacing="1" w:line="240" w:lineRule="auto"/>
-        <w:rPr>
-          <w:rFonts w:hint="default" w:ascii="Times New Roman" w:hAnsi="Times New Roman" w:eastAsia="Times New Roman" w:cs="Times New Roman"/>
-          <w:sz w:val="24"/>
-          <w:szCs w:val="24"/>
-          <w:lang w:eastAsia="en-IN" w:bidi="hi-IN"/>
-        </w:rPr>
-      </w:pPr>
-      <w:r>
-        <w:rPr>
-          <w:rFonts w:hint="default" w:ascii="Times New Roman" w:hAnsi="Times New Roman" w:eastAsia="SimSun" w:cs="Times New Roman"/>
-          <w:sz w:val="24"/>
-          <w:szCs w:val="24"/>
-        </w:rPr>
-        <w:t>Provide dashboards and summary reports</w:t>
-      </w:r>
-    </w:p>
-    <w:p>
-      <w:pPr>
-        <w:spacing w:before="100" w:beforeAutospacing="1" w:after="183" w:afterLines="50" w:afterAutospacing="0" w:line="240" w:lineRule="auto"/>
-        <w:rPr>
-          <w:rFonts w:hint="default" w:ascii="Times New Roman" w:hAnsi="Times New Roman" w:eastAsia="Times New Roman" w:cs="Times New Roman"/>
-          <w:b/>
-          <w:bCs/>
-          <w:sz w:val="24"/>
-          <w:szCs w:val="24"/>
-          <w:lang w:val="en-US" w:eastAsia="en-IN" w:bidi="hi-IN"/>
-        </w:rPr>
-      </w:pPr>
-      <w:r>
-        <w:rPr>
-          <w:rFonts w:hint="default" w:ascii="Times New Roman" w:hAnsi="Times New Roman" w:eastAsia="Times New Roman" w:cs="Times New Roman"/>
-          <w:b/>
-          <w:bCs/>
-          <w:sz w:val="24"/>
-          <w:szCs w:val="24"/>
-          <w:lang w:val="en-US" w:eastAsia="en-IN" w:bidi="hi-IN"/>
-        </w:rPr>
-        <w:t xml:space="preserve">6.6.3  Key </w:t>
-      </w:r>
-      <w:r>
-        <w:rPr>
-          <w:rFonts w:ascii="Times New Roman" w:hAnsi="Times New Roman" w:eastAsia="Times New Roman" w:cs="Times New Roman"/>
-          <w:b/>
-          <w:bCs/>
-          <w:sz w:val="24"/>
-          <w:szCs w:val="24"/>
-          <w:lang w:eastAsia="en-IN" w:bidi="hi-IN"/>
-        </w:rPr>
-        <w:t>APIs</w:t>
-      </w:r>
-      <w:r>
-        <w:rPr>
-          <w:rFonts w:hint="default" w:ascii="Times New Roman" w:hAnsi="Times New Roman" w:eastAsia="Times New Roman" w:cs="Times New Roman"/>
-          <w:b/>
-          <w:bCs/>
-          <w:sz w:val="24"/>
-          <w:szCs w:val="24"/>
-          <w:lang w:val="en-US" w:eastAsia="en-IN" w:bidi="hi-IN"/>
-        </w:rPr>
-        <w:t xml:space="preserve"> (High Level)</w:t>
-      </w:r>
-    </w:p>
-    <w:p>
-      <w:pPr>
-        <w:tabs>
-          <w:tab w:val="left" w:pos="916"/>
-          <w:tab w:val="left" w:pos="1832"/>
-          <w:tab w:val="left" w:pos="2748"/>
-          <w:tab w:val="left" w:pos="3664"/>
-          <w:tab w:val="left" w:pos="4580"/>
-          <w:tab w:val="left" w:pos="5496"/>
-          <w:tab w:val="left" w:pos="6412"/>
-          <w:tab w:val="left" w:pos="7328"/>
-          <w:tab w:val="left" w:pos="8244"/>
-          <w:tab w:val="left" w:pos="9160"/>
-          <w:tab w:val="left" w:pos="10076"/>
-          <w:tab w:val="left" w:pos="10992"/>
-          <w:tab w:val="left" w:pos="11908"/>
-          <w:tab w:val="left" w:pos="12824"/>
-          <w:tab w:val="left" w:pos="13740"/>
-          <w:tab w:val="left" w:pos="14656"/>
-        </w:tabs>
-        <w:spacing w:beforeAutospacing="0" w:after="0" w:line="240" w:lineRule="auto"/>
-        <w:rPr>
-          <w:rFonts w:hint="default" w:ascii="Courier New" w:hAnsi="Courier New" w:eastAsia="Times New Roman" w:cs="Courier New"/>
-          <w:sz w:val="20"/>
-          <w:szCs w:val="20"/>
-          <w:lang w:val="en-US" w:eastAsia="en-IN" w:bidi="hi-IN"/>
-        </w:rPr>
-      </w:pPr>
-    </w:p>
-    <w:p>
-      <w:pPr>
-        <w:tabs>
-          <w:tab w:val="left" w:pos="916"/>
-          <w:tab w:val="left" w:pos="1832"/>
-          <w:tab w:val="left" w:pos="2748"/>
-          <w:tab w:val="left" w:pos="3664"/>
-          <w:tab w:val="left" w:pos="4580"/>
-          <w:tab w:val="left" w:pos="5496"/>
-          <w:tab w:val="left" w:pos="6412"/>
-          <w:tab w:val="left" w:pos="7328"/>
-          <w:tab w:val="left" w:pos="8244"/>
-          <w:tab w:val="left" w:pos="9160"/>
-          <w:tab w:val="left" w:pos="10076"/>
-          <w:tab w:val="left" w:pos="10992"/>
-          <w:tab w:val="left" w:pos="11908"/>
-          <w:tab w:val="left" w:pos="12824"/>
-          <w:tab w:val="left" w:pos="13740"/>
-          <w:tab w:val="left" w:pos="14656"/>
-        </w:tabs>
-        <w:spacing w:beforeAutospacing="0" w:after="0" w:line="240" w:lineRule="auto"/>
-        <w:rPr>
-          <w:rFonts w:hint="default" w:ascii="Courier New" w:hAnsi="Courier New" w:eastAsia="Times New Roman" w:cs="Courier New"/>
-          <w:sz w:val="20"/>
-          <w:szCs w:val="20"/>
-          <w:lang w:val="en-US" w:eastAsia="en-IN" w:bidi="hi-IN"/>
-        </w:rPr>
-      </w:pPr>
-      <w:r>
-        <w:rPr>
-          <w:rFonts w:hint="default" w:ascii="Courier New" w:hAnsi="Courier New" w:eastAsia="Times New Roman" w:cs="Courier New"/>
-          <w:sz w:val="20"/>
-          <w:szCs w:val="20"/>
-          <w:lang w:val="en-US" w:eastAsia="en-IN" w:bidi="hi-IN"/>
-        </w:rPr>
-        <w:t>GET</w:t>
-      </w:r>
-      <w:r>
-        <w:rPr>
-          <w:rFonts w:ascii="Courier New" w:hAnsi="Courier New" w:eastAsia="Times New Roman" w:cs="Courier New"/>
-          <w:sz w:val="20"/>
-          <w:szCs w:val="20"/>
-          <w:lang w:eastAsia="en-IN" w:bidi="hi-IN"/>
-        </w:rPr>
-        <w:t xml:space="preserve"> </w:t>
-      </w:r>
-      <w:r>
-        <w:rPr>
-          <w:rFonts w:hint="default" w:ascii="Courier New" w:hAnsi="Courier New" w:eastAsia="Times New Roman" w:cs="Courier New"/>
-          <w:sz w:val="20"/>
-          <w:szCs w:val="20"/>
-          <w:lang w:val="en-US" w:eastAsia="en-IN" w:bidi="hi-IN"/>
-        </w:rPr>
-        <w:t>/reports/occupancy</w:t>
-      </w:r>
-    </w:p>
-    <w:p>
-      <w:pPr>
-        <w:tabs>
-          <w:tab w:val="left" w:pos="916"/>
-          <w:tab w:val="left" w:pos="1832"/>
-          <w:tab w:val="left" w:pos="2748"/>
-          <w:tab w:val="left" w:pos="3664"/>
-          <w:tab w:val="left" w:pos="4580"/>
-          <w:tab w:val="left" w:pos="5496"/>
-          <w:tab w:val="left" w:pos="6412"/>
-          <w:tab w:val="left" w:pos="7328"/>
-          <w:tab w:val="left" w:pos="8244"/>
-          <w:tab w:val="left" w:pos="9160"/>
-          <w:tab w:val="left" w:pos="10076"/>
-          <w:tab w:val="left" w:pos="10992"/>
-          <w:tab w:val="left" w:pos="11908"/>
-          <w:tab w:val="left" w:pos="12824"/>
-          <w:tab w:val="left" w:pos="13740"/>
-          <w:tab w:val="left" w:pos="14656"/>
-        </w:tabs>
-        <w:spacing w:beforeAutospacing="0" w:after="0" w:line="240" w:lineRule="auto"/>
-        <w:rPr>
-          <w:rFonts w:hint="default" w:ascii="Courier New" w:hAnsi="Courier New" w:eastAsia="Times New Roman" w:cs="Courier New"/>
-          <w:sz w:val="20"/>
-          <w:szCs w:val="20"/>
-          <w:lang w:val="en-US" w:eastAsia="en-IN" w:bidi="hi-IN"/>
-        </w:rPr>
-      </w:pPr>
-      <w:r>
-        <w:rPr>
-          <w:rFonts w:hint="default" w:ascii="Courier New" w:hAnsi="Courier New" w:eastAsia="Times New Roman" w:cs="Courier New"/>
-          <w:sz w:val="20"/>
-          <w:szCs w:val="20"/>
-          <w:lang w:val="en-US" w:eastAsia="en-IN" w:bidi="hi-IN"/>
-        </w:rPr>
-        <w:t>GET</w:t>
-      </w:r>
-      <w:r>
-        <w:rPr>
-          <w:rFonts w:ascii="Courier New" w:hAnsi="Courier New" w:eastAsia="Times New Roman" w:cs="Courier New"/>
-          <w:sz w:val="20"/>
-          <w:szCs w:val="20"/>
-          <w:lang w:eastAsia="en-IN" w:bidi="hi-IN"/>
-        </w:rPr>
-        <w:t xml:space="preserve"> </w:t>
-      </w:r>
-      <w:r>
-        <w:rPr>
-          <w:rFonts w:hint="default" w:ascii="Courier New" w:hAnsi="Courier New" w:eastAsia="Times New Roman" w:cs="Courier New"/>
-          <w:sz w:val="20"/>
-          <w:szCs w:val="20"/>
-          <w:lang w:val="en-US" w:eastAsia="en-IN" w:bidi="hi-IN"/>
-        </w:rPr>
-        <w:t>/reports/revenue</w:t>
-      </w:r>
-    </w:p>
-    <w:p>
-      <w:pPr>
-        <w:tabs>
-          <w:tab w:val="left" w:pos="916"/>
-          <w:tab w:val="left" w:pos="1832"/>
-          <w:tab w:val="left" w:pos="2748"/>
-          <w:tab w:val="left" w:pos="3664"/>
-          <w:tab w:val="left" w:pos="4580"/>
-          <w:tab w:val="left" w:pos="5496"/>
-          <w:tab w:val="left" w:pos="6412"/>
-          <w:tab w:val="left" w:pos="7328"/>
-          <w:tab w:val="left" w:pos="8244"/>
-          <w:tab w:val="left" w:pos="9160"/>
-          <w:tab w:val="left" w:pos="10076"/>
-          <w:tab w:val="left" w:pos="10992"/>
-          <w:tab w:val="left" w:pos="11908"/>
-          <w:tab w:val="left" w:pos="12824"/>
-          <w:tab w:val="left" w:pos="13740"/>
-          <w:tab w:val="left" w:pos="14656"/>
-        </w:tabs>
-        <w:spacing w:beforeAutospacing="0" w:after="0" w:line="240" w:lineRule="auto"/>
-        <w:rPr>
-          <w:rFonts w:hint="default" w:ascii="Courier New" w:hAnsi="Courier New" w:eastAsia="Times New Roman" w:cs="Courier New"/>
-          <w:sz w:val="20"/>
-          <w:szCs w:val="20"/>
-          <w:lang w:val="en-US" w:eastAsia="en-IN" w:bidi="hi-IN"/>
-        </w:rPr>
-      </w:pPr>
-      <w:r>
-        <w:rPr>
-          <w:rFonts w:hint="default" w:ascii="Courier New" w:hAnsi="Courier New" w:eastAsia="Times New Roman" w:cs="Courier New"/>
-          <w:sz w:val="20"/>
-          <w:szCs w:val="20"/>
-          <w:lang w:val="en-US" w:eastAsia="en-IN" w:bidi="hi-IN"/>
-        </w:rPr>
-        <w:t>GET</w:t>
-      </w:r>
-      <w:r>
-        <w:rPr>
-          <w:rFonts w:ascii="Courier New" w:hAnsi="Courier New" w:eastAsia="Times New Roman" w:cs="Courier New"/>
-          <w:sz w:val="20"/>
-          <w:szCs w:val="20"/>
-          <w:lang w:eastAsia="en-IN" w:bidi="hi-IN"/>
-        </w:rPr>
-        <w:t xml:space="preserve"> </w:t>
-      </w:r>
-      <w:r>
-        <w:rPr>
-          <w:rFonts w:hint="default" w:ascii="Courier New" w:hAnsi="Courier New" w:eastAsia="Times New Roman" w:cs="Courier New"/>
-          <w:sz w:val="20"/>
-          <w:szCs w:val="20"/>
-          <w:lang w:val="en-US" w:eastAsia="en-IN" w:bidi="hi-IN"/>
-        </w:rPr>
-        <w:t>/reports/reservations</w:t>
-      </w:r>
-    </w:p>
-    <w:p>
-      <w:pPr>
-        <w:spacing w:before="100" w:beforeAutospacing="1" w:after="100" w:afterAutospacing="1" w:line="240" w:lineRule="auto"/>
-        <w:rPr>
-          <w:rFonts w:hint="default" w:ascii="Times New Roman" w:hAnsi="Times New Roman" w:eastAsia="Times New Roman" w:cs="Times New Roman"/>
-          <w:sz w:val="24"/>
-          <w:szCs w:val="24"/>
-          <w:lang w:val="en-US" w:eastAsia="en-IN" w:bidi="hi-IN"/>
-        </w:rPr>
-      </w:pPr>
-      <w:r>
-        <w:rPr>
-          <w:rFonts w:hint="default" w:ascii="Times New Roman" w:hAnsi="Times New Roman" w:eastAsia="Times New Roman" w:cs="Times New Roman"/>
-          <w:b/>
-          <w:bCs/>
-          <w:sz w:val="24"/>
-          <w:szCs w:val="24"/>
-          <w:lang w:val="en-US" w:eastAsia="en-IN" w:bidi="hi-IN"/>
-        </w:rPr>
-        <w:t xml:space="preserve">6.6.4  </w:t>
-      </w:r>
-      <w:r>
-        <w:rPr>
-          <w:rFonts w:hint="default" w:ascii="Times New Roman" w:hAnsi="Times New Roman" w:eastAsia="Times New Roman" w:cs="Times New Roman"/>
-          <w:b/>
-          <w:bCs/>
-          <w:sz w:val="24"/>
-          <w:szCs w:val="24"/>
-          <w:lang w:eastAsia="en-IN" w:bidi="hi-IN"/>
-        </w:rPr>
-        <w:t>Database</w:t>
-      </w:r>
-      <w:r>
-        <w:rPr>
-          <w:rFonts w:hint="default" w:ascii="Times New Roman" w:hAnsi="Times New Roman" w:eastAsia="Times New Roman" w:cs="Times New Roman"/>
-          <w:b/>
-          <w:bCs/>
-          <w:sz w:val="24"/>
-          <w:szCs w:val="24"/>
-          <w:lang w:val="en-US" w:eastAsia="en-IN" w:bidi="hi-IN"/>
-        </w:rPr>
-        <w:t xml:space="preserve"> (NoSQL - MongoDB)</w:t>
-      </w:r>
-    </w:p>
-    <w:p>
-      <w:pPr>
-        <w:numPr>
-          <w:ilvl w:val="0"/>
-          <w:numId w:val="22"/>
-        </w:numPr>
-        <w:spacing w:before="100" w:beforeAutospacing="1" w:after="100" w:afterAutospacing="1" w:line="240" w:lineRule="auto"/>
-        <w:rPr>
-          <w:rFonts w:hint="default" w:ascii="Times New Roman" w:hAnsi="Times New Roman" w:eastAsia="Times New Roman" w:cs="Times New Roman"/>
-          <w:sz w:val="24"/>
-          <w:szCs w:val="24"/>
-          <w:lang w:eastAsia="en-IN" w:bidi="hi-IN"/>
-        </w:rPr>
-      </w:pPr>
-      <w:r>
-        <w:rPr>
-          <w:rFonts w:hint="default" w:ascii="Times New Roman" w:hAnsi="Times New Roman" w:eastAsia="SimSun" w:cs="Times New Roman"/>
-          <w:sz w:val="24"/>
-          <w:szCs w:val="24"/>
-        </w:rPr>
-        <w:t>Daily occupancy statistics</w:t>
-      </w:r>
-    </w:p>
-    <w:p>
-      <w:pPr>
-        <w:numPr>
-          <w:ilvl w:val="0"/>
-          <w:numId w:val="22"/>
-        </w:numPr>
-        <w:spacing w:before="100" w:beforeAutospacing="1" w:after="100" w:afterAutospacing="1" w:line="240" w:lineRule="auto"/>
-        <w:rPr>
-          <w:rFonts w:hint="default" w:ascii="Times New Roman" w:hAnsi="Times New Roman" w:eastAsia="Times New Roman" w:cs="Times New Roman"/>
-          <w:sz w:val="24"/>
-          <w:szCs w:val="24"/>
-          <w:lang w:eastAsia="en-IN" w:bidi="hi-IN"/>
-        </w:rPr>
-      </w:pPr>
-      <w:r>
-        <w:rPr>
-          <w:rFonts w:hint="default" w:ascii="Times New Roman" w:hAnsi="Times New Roman" w:eastAsia="SimSun" w:cs="Times New Roman"/>
-          <w:sz w:val="24"/>
-          <w:szCs w:val="24"/>
-        </w:rPr>
-        <w:t>Revenue per hotel</w:t>
-      </w:r>
-    </w:p>
-    <w:p>
-      <w:pPr>
-        <w:numPr>
-          <w:ilvl w:val="0"/>
-          <w:numId w:val="22"/>
-        </w:numPr>
-        <w:spacing w:before="100" w:beforeAutospacing="1" w:after="100" w:afterAutospacing="1" w:line="240" w:lineRule="auto"/>
-        <w:rPr>
-          <w:rFonts w:hint="default" w:ascii="Times New Roman" w:hAnsi="Times New Roman" w:eastAsia="Times New Roman" w:cs="Times New Roman"/>
-          <w:sz w:val="24"/>
-          <w:szCs w:val="24"/>
-          <w:lang w:eastAsia="en-IN" w:bidi="hi-IN"/>
-        </w:rPr>
-      </w:pPr>
-      <w:r>
-        <w:rPr>
-          <w:rFonts w:hint="default" w:ascii="Times New Roman" w:hAnsi="Times New Roman" w:eastAsia="SimSun" w:cs="Times New Roman"/>
-          <w:sz w:val="24"/>
-          <w:szCs w:val="24"/>
-        </w:rPr>
-        <w:t>Reservation summaries by date</w:t>
-      </w:r>
-      <w:r>
-        <w:rPr>
-          <w:rFonts w:hint="default" w:ascii="Times New Roman" w:hAnsi="Times New Roman" w:eastAsia="SimSun" w:cs="Times New Roman"/>
-          <w:sz w:val="24"/>
-          <w:szCs w:val="24"/>
-          <w:lang w:val="en-US"/>
-        </w:rPr>
-        <w:t>s</w:t>
-      </w:r>
-    </w:p>
-    <w:p>
-      <w:pPr>
-        <w:numPr>
-          <w:ilvl w:val="0"/>
-          <w:numId w:val="0"/>
-        </w:numPr>
-        <w:spacing w:before="100" w:beforeAutospacing="1" w:after="100" w:afterAutospacing="1" w:line="240" w:lineRule="auto"/>
-        <w:rPr>
-          <w:rFonts w:hint="default" w:ascii="Times New Roman" w:hAnsi="Times New Roman" w:eastAsia="SimSun" w:cs="Times New Roman"/>
-          <w:b/>
-          <w:bCs/>
-          <w:sz w:val="24"/>
-          <w:szCs w:val="24"/>
-          <w:lang w:val="en-US"/>
-        </w:rPr>
-      </w:pPr>
-      <w:r>
-        <w:rPr>
-          <w:rFonts w:hint="default" w:ascii="Times New Roman" w:hAnsi="Times New Roman" w:eastAsia="SimSun" w:cs="Times New Roman"/>
-          <w:b/>
-          <w:bCs/>
-          <w:sz w:val="24"/>
-          <w:szCs w:val="24"/>
-          <w:lang w:val="en-US"/>
-        </w:rPr>
-        <w:t>6.6.5 Business Rules</w:t>
-      </w:r>
-    </w:p>
-    <w:p>
-      <w:pPr>
-        <w:numPr>
-          <w:ilvl w:val="0"/>
-          <w:numId w:val="22"/>
-        </w:numPr>
-        <w:spacing w:before="100" w:beforeAutospacing="1" w:after="100" w:afterAutospacing="1" w:line="240" w:lineRule="auto"/>
-        <w:rPr>
-          <w:rFonts w:hint="default" w:ascii="Times New Roman" w:hAnsi="Times New Roman" w:eastAsia="SimSun" w:cs="Times New Roman"/>
-          <w:sz w:val="24"/>
-          <w:szCs w:val="24"/>
-          <w:lang w:val="en-US"/>
-        </w:rPr>
-      </w:pPr>
-      <w:r>
-        <w:rPr>
-          <w:rFonts w:hint="default" w:ascii="Times New Roman" w:hAnsi="Times New Roman" w:eastAsia="SimSun" w:cs="Times New Roman"/>
-          <w:sz w:val="24"/>
-          <w:szCs w:val="24"/>
-        </w:rPr>
-        <w:t>Data is eventually consistent</w:t>
-      </w:r>
-    </w:p>
-    <w:p>
-      <w:pPr>
-        <w:numPr>
-          <w:ilvl w:val="0"/>
-          <w:numId w:val="22"/>
-        </w:numPr>
-        <w:spacing w:before="100" w:beforeAutospacing="1" w:after="100" w:afterAutospacing="1" w:line="240" w:lineRule="auto"/>
-        <w:rPr>
-          <w:rFonts w:hint="default" w:ascii="Times New Roman" w:hAnsi="Times New Roman" w:eastAsia="SimSun" w:cs="Times New Roman"/>
-          <w:sz w:val="24"/>
-          <w:szCs w:val="24"/>
-          <w:lang w:val="en-US"/>
-        </w:rPr>
-      </w:pPr>
-      <w:r>
-        <w:rPr>
-          <w:rFonts w:hint="default" w:ascii="Times New Roman" w:hAnsi="Times New Roman" w:eastAsia="SimSun" w:cs="Times New Roman"/>
-          <w:sz w:val="24"/>
-          <w:szCs w:val="24"/>
-        </w:rPr>
-        <w:t>No direct write operations from client APIs</w:t>
-      </w:r>
-    </w:p>
-    <w:p>
-      <w:pPr>
-        <w:numPr>
-          <w:ilvl w:val="0"/>
-          <w:numId w:val="22"/>
-        </w:numPr>
-        <w:spacing w:before="100" w:beforeAutospacing="1" w:after="100" w:afterAutospacing="1" w:line="240" w:lineRule="auto"/>
-        <w:rPr>
-          <w:rFonts w:hint="default" w:ascii="Times New Roman" w:hAnsi="Times New Roman" w:eastAsia="SimSun" w:cs="Times New Roman"/>
-          <w:sz w:val="24"/>
-          <w:szCs w:val="24"/>
-          <w:lang w:val="en-US"/>
-        </w:rPr>
-      </w:pPr>
-      <w:r>
-        <w:rPr>
-          <w:rFonts w:hint="default" w:ascii="Times New Roman" w:hAnsi="Times New Roman" w:eastAsia="SimSun" w:cs="Times New Roman"/>
-          <w:sz w:val="24"/>
-          <w:szCs w:val="24"/>
-        </w:rPr>
-        <w:t>Reporting data is derived only from events</w:t>
-      </w:r>
-    </w:p>
-    <w:p>
-      <w:pPr>
-        <w:numPr>
-          <w:ilvl w:val="0"/>
-          <w:numId w:val="0"/>
-        </w:numPr>
-        <w:tabs>
-          <w:tab w:val="left" w:pos="720"/>
-        </w:tabs>
-        <w:spacing w:before="100" w:beforeAutospacing="1" w:after="100" w:afterAutospacing="1" w:line="240" w:lineRule="auto"/>
-        <w:rPr>
-          <w:rFonts w:hint="default" w:ascii="Times New Roman" w:hAnsi="Times New Roman" w:eastAsia="SimSun" w:cs="Times New Roman"/>
-          <w:sz w:val="24"/>
-          <w:szCs w:val="24"/>
-          <w:lang w:val="en-US"/>
-        </w:rPr>
-      </w:pPr>
-      <w:r>
-        <w:rPr>
-          <w:rStyle w:val="5"/>
-          <w:rFonts w:hint="default" w:ascii="Times New Roman" w:hAnsi="Times New Roman" w:eastAsia="SimSun" w:cs="Times New Roman"/>
-          <w:sz w:val="24"/>
-          <w:szCs w:val="24"/>
-        </w:rPr>
-        <w:t>Design Note:</w:t>
-      </w:r>
-      <w:r>
-        <w:rPr>
-          <w:rFonts w:hint="default" w:ascii="Times New Roman" w:hAnsi="Times New Roman" w:eastAsia="SimSun" w:cs="Times New Roman"/>
-          <w:sz w:val="24"/>
-          <w:szCs w:val="24"/>
-        </w:rPr>
-        <w:t xml:space="preserve"> Notification and Reporting services are fully decoupled from transactional services and communicate exclusively via asynchronous events, ensuring scalability and fault isolation.</w:t>
       </w:r>
     </w:p>
     <w:p/>

</xml_diff>